<commit_message>
Aggiornato file Cronologia eventi del Sistema
E' stato aggiornato il file di Cronologia eventi del Sistema, sono state apportate le seguenti modifiche:
19 novembre - Iniziata definizione Testing
21 novembre - Inizio del TEST PLAN
23 novembre - Completamento di tutti i Cat. Partition
25 novembre - Completamento di tutti i Test Case Specif.
</commit_message>
<xml_diff>
--- a/Documents/Eat&Reorder - Cronologia eventi del Sistema.docx
+++ b/Documents/Eat&Reorder - Cronologia eventi del Sistema.docx
@@ -32,13 +32,8 @@
         <w:t>30 settembre 2</w:t>
       </w:r>
       <w:r>
-        <w:t xml:space="preserve">019 – Creato il progetto </w:t>
-      </w:r>
-      <w:proofErr w:type="spellStart"/>
-      <w:r>
-        <w:t>Eat&amp;Reorder</w:t>
-      </w:r>
-      <w:proofErr w:type="spellEnd"/>
+        <w:t>019 – Creato il progetto Eat&amp;Reorder</w:t>
+      </w:r>
     </w:p>
     <w:p>
       <w:r>
@@ -49,15 +44,7 @@
     <w:p/>
     <w:p>
       <w:r>
-        <w:t xml:space="preserve">10 ottobre 2019 – Prima versione completa del </w:t>
-      </w:r>
-      <w:proofErr w:type="spellStart"/>
-      <w:r>
-        <w:t>Problem</w:t>
-      </w:r>
-      <w:proofErr w:type="spellEnd"/>
-      <w:r>
-        <w:t xml:space="preserve"> Statement</w:t>
+        <w:t>10 ottobre 2019 – Prima versione completa del Problem Statement</w:t>
       </w:r>
     </w:p>
     <w:p>
@@ -119,21 +106,8 @@
     <w:p/>
     <w:p>
       <w:r>
-        <w:t xml:space="preserve">16 novembre 2019 – Creati tutti i </w:t>
-      </w:r>
-      <w:proofErr w:type="spellStart"/>
-      <w:r>
-        <w:t>sequence</w:t>
-      </w:r>
-      <w:proofErr w:type="spellEnd"/>
-      <w:r>
-        <w:t xml:space="preserve"> </w:t>
-      </w:r>
-      <w:proofErr w:type="spellStart"/>
-      <w:r>
-        <w:t>diagrams</w:t>
-      </w:r>
-      <w:proofErr w:type="spellEnd"/>
+        <w:t>16 novembre 2019 – Creati tutti i sequence diagrams</w:t>
+      </w:r>
     </w:p>
     <w:p>
       <w:r>
@@ -171,13 +145,8 @@
     <w:p/>
     <w:p>
       <w:r>
-        <w:t xml:space="preserve">19 novembre 2019 – Creazione e completamento del class </w:t>
-      </w:r>
-      <w:proofErr w:type="spellStart"/>
-      <w:r>
-        <w:t>diagram</w:t>
-      </w:r>
-      <w:proofErr w:type="spellEnd"/>
+        <w:t>19 novembre 2019 – Creazione e completamento del class diagram</w:t>
+      </w:r>
     </w:p>
     <w:p>
       <w:r>
@@ -194,7 +163,7 @@
     <w:p>
       <w:r>
         <w:tab/>
-        <w:t>Vincenzo De Martino, Marco Dello Buono</w:t>
+        <w:t>Marco Dello Buono</w:t>
       </w:r>
     </w:p>
     <w:p>
@@ -206,71 +175,89 @@
       <w:r>
         <w:tab/>
       </w:r>
+    </w:p>
+    <w:p>
+      <w:r>
+        <w:lastRenderedPageBreak/>
+        <w:t>21 novembre 2019 – Creazione e completamento degli statechart diagrams</w:t>
+      </w:r>
+    </w:p>
+    <w:p>
+      <w:r>
+        <w:tab/>
+        <w:t>Rosario Gagliardi</w:t>
+      </w:r>
+    </w:p>
+    <w:p/>
+    <w:p>
+      <w:r>
+        <w:t>21 novembre 2019 – Inizio del SDD</w:t>
+      </w:r>
+    </w:p>
+    <w:p>
+      <w:r>
+        <w:tab/>
+        <w:t>Francesco Abate, Rosario Gagliardi</w:t>
+      </w:r>
+    </w:p>
+    <w:p/>
+    <w:p>
+      <w:r>
+        <w:t>21 novembre 2019 – Inizio del TEST PLAN</w:t>
+      </w:r>
+    </w:p>
+    <w:p>
+      <w:r>
+        <w:tab/>
+        <w:t>Marco Dello Buono, Vincenzo De Martino</w:t>
+      </w:r>
+    </w:p>
+    <w:p/>
+    <w:p>
+      <w:r>
+        <w:t>2</w:t>
+      </w:r>
+      <w:r>
+        <w:t>3</w:t>
+      </w:r>
+      <w:r>
+        <w:t xml:space="preserve"> novembre 2019 – Completamento di tutti i category partition</w:t>
+      </w:r>
+    </w:p>
+    <w:p>
+      <w:r>
+        <w:tab/>
+        <w:t>Marco Dello Buono, Vincenzo De Martino</w:t>
+      </w:r>
+    </w:p>
+    <w:p/>
+    <w:p>
+      <w:r>
+        <w:t>24 novembre 2019 – Completamento di tutti i sequence diagrams</w:t>
+      </w:r>
+    </w:p>
+    <w:p>
+      <w:r>
+        <w:tab/>
+        <w:t>Francesco Abate</w:t>
+      </w:r>
+    </w:p>
+    <w:p>
       <w:bookmarkStart w:id="0" w:name="_GoBack"/>
       <w:bookmarkEnd w:id="0"/>
     </w:p>
     <w:p>
       <w:r>
-        <w:lastRenderedPageBreak/>
-        <w:t xml:space="preserve">21 novembre 2019 – Creazione e completamento degli </w:t>
-      </w:r>
-      <w:proofErr w:type="spellStart"/>
-      <w:r>
-        <w:t>statechart</w:t>
-      </w:r>
-      <w:proofErr w:type="spellEnd"/>
-      <w:r>
-        <w:t xml:space="preserve"> </w:t>
-      </w:r>
-      <w:proofErr w:type="spellStart"/>
-      <w:r>
-        <w:t>diagrams</w:t>
-      </w:r>
-      <w:proofErr w:type="spellEnd"/>
-    </w:p>
-    <w:p>
-      <w:r>
-        <w:tab/>
-        <w:t>Rosario Gagliardi</w:t>
-      </w:r>
-    </w:p>
-    <w:p/>
-    <w:p>
-      <w:r>
-        <w:t>21 novembre 2019 – Inizio del SDD</w:t>
-      </w:r>
-    </w:p>
-    <w:p>
-      <w:r>
-        <w:tab/>
-        <w:t>Francesco Abate, Rosario Gagliardi</w:t>
-      </w:r>
-    </w:p>
-    <w:p/>
-    <w:p>
-      <w:r>
-        <w:t xml:space="preserve">24 novembre 2019 – Completamento di tutti i </w:t>
-      </w:r>
-      <w:proofErr w:type="spellStart"/>
-      <w:r>
-        <w:t>sequence</w:t>
-      </w:r>
-      <w:proofErr w:type="spellEnd"/>
-      <w:r>
-        <w:t xml:space="preserve"> </w:t>
-      </w:r>
-      <w:proofErr w:type="spellStart"/>
-      <w:r>
-        <w:t>diagrams</w:t>
-      </w:r>
-      <w:proofErr w:type="spellEnd"/>
-    </w:p>
-    <w:p>
-      <w:r>
-        <w:tab/>
-        <w:t>Francesco Abate</w:t>
-      </w:r>
-    </w:p>
+        <w:t>28 novembre 2019 – Completamento di tutti i test case specification</w:t>
+      </w:r>
+    </w:p>
+    <w:p>
+      <w:r>
+        <w:tab/>
+        <w:t>Marco Dello Buono, Vincenzo De Martino</w:t>
+      </w:r>
+    </w:p>
+    <w:p/>
     <w:p/>
     <w:sectPr>
       <w:pgSz w:w="11906" w:h="16838"/>
@@ -299,7 +286,7 @@
       </w:pPr>
     </w:pPrDefault>
   </w:docDefaults>
-  <w:latentStyles w:defLockedState="0" w:defUIPriority="99" w:defSemiHidden="0" w:defUnhideWhenUsed="0" w:defQFormat="0" w:count="377">
+  <w:latentStyles w:defLockedState="0" w:defUIPriority="99" w:defSemiHidden="0" w:defUnhideWhenUsed="0" w:defQFormat="0" w:count="376">
     <w:lsdException w:name="Normal" w:uiPriority="0" w:qFormat="1"/>
     <w:lsdException w:name="heading 1" w:uiPriority="9" w:qFormat="1"/>
     <w:lsdException w:name="heading 2" w:semiHidden="1" w:uiPriority="9" w:unhideWhenUsed="1" w:qFormat="1"/>
@@ -405,6 +392,7 @@
     <w:lsdException w:name="HTML Sample" w:semiHidden="1" w:unhideWhenUsed="1"/>
     <w:lsdException w:name="HTML Typewriter" w:semiHidden="1" w:unhideWhenUsed="1"/>
     <w:lsdException w:name="HTML Variable" w:semiHidden="1" w:unhideWhenUsed="1"/>
+    <w:lsdException w:name="Normal Table" w:semiHidden="1" w:unhideWhenUsed="1"/>
     <w:lsdException w:name="annotation subject" w:semiHidden="1" w:unhideWhenUsed="1"/>
     <w:lsdException w:name="No List" w:semiHidden="1" w:unhideWhenUsed="1"/>
     <w:lsdException w:name="Outline List 1" w:semiHidden="1" w:unhideWhenUsed="1"/>
@@ -450,9 +438,11 @@
     <w:lsdException w:name="Table Subtle 1" w:semiHidden="1" w:unhideWhenUsed="1"/>
     <w:lsdException w:name="Table Subtle 2" w:semiHidden="1" w:unhideWhenUsed="1"/>
     <w:lsdException w:name="Table Web 1" w:semiHidden="1" w:unhideWhenUsed="1"/>
+    <w:lsdException w:name="Table Web 2" w:semiHidden="1" w:unhideWhenUsed="1"/>
     <w:lsdException w:name="Table Web 3" w:semiHidden="1" w:unhideWhenUsed="1"/>
     <w:lsdException w:name="Balloon Text" w:semiHidden="1" w:unhideWhenUsed="1"/>
     <w:lsdException w:name="Table Grid" w:uiPriority="39"/>
+    <w:lsdException w:name="Table Theme" w:semiHidden="1" w:unhideWhenUsed="1"/>
     <w:lsdException w:name="Placeholder Text" w:semiHidden="1"/>
     <w:lsdException w:name="No Spacing" w:uiPriority="1" w:qFormat="1"/>
     <w:lsdException w:name="Light Shading" w:uiPriority="60"/>
@@ -673,7 +663,6 @@
     <w:lsdException w:name="Hashtag" w:semiHidden="1" w:unhideWhenUsed="1"/>
     <w:lsdException w:name="Unresolved Mention" w:semiHidden="1" w:unhideWhenUsed="1"/>
     <w:lsdException w:name="Smart Link" w:semiHidden="1" w:unhideWhenUsed="1"/>
-    <w:lsdException w:name="Smart Link Error" w:semiHidden="1" w:unhideWhenUsed="1"/>
   </w:latentStyles>
   <w:style w:type="paragraph" w:default="1" w:styleId="Normale">
     <w:name w:val="Normal"/>

</xml_diff>